<commit_message>
finish sequecne diagram update - add sequence diagram and system architecture to documentation
</commit_message>
<xml_diff>
--- a/Forms/Group-Team form in english.docx
+++ b/Forms/Group-Team form in english.docx
@@ -1,6 +1,6 @@
 
 <file path=word/document.xml><?xml version="1.0" encoding="utf-8"?>
-<w:document xmlns:wpc="http://schemas.microsoft.com/office/word/2010/wordprocessingCanvas" xmlns:cx="http://schemas.microsoft.com/office/drawing/2014/chartex" xmlns:cx1="http://schemas.microsoft.com/office/drawing/2015/9/8/chartex" xmlns:cx2="http://schemas.microsoft.com/office/drawing/2015/10/21/chartex" xmlns:cx3="http://schemas.microsoft.com/office/drawing/2016/5/9/chartex" xmlns:cx4="http://schemas.microsoft.com/office/drawing/2016/5/10/chartex" xmlns:cx5="http://schemas.microsoft.com/office/drawing/2016/5/11/chartex" xmlns:cx6="http://schemas.microsoft.com/office/drawing/2016/5/12/chartex" xmlns:cx7="http://schemas.microsoft.com/office/drawing/2016/5/13/chartex" xmlns:cx8="http://schemas.microsoft.com/office/drawing/2016/5/14/chartex" xmlns:mc="http://schemas.openxmlformats.org/markup-compatibility/2006" xmlns:aink="http://schemas.microsoft.com/office/drawing/2016/ink" xmlns:am3d="http://schemas.microsoft.com/office/drawing/2017/model3d" xmlns:o="urn:schemas-microsoft-com:office:office" xmlns:oel="http://schemas.microsoft.com/office/2019/extlst" xmlns:r="http://schemas.openxmlformats.org/officeDocument/2006/relationships" xmlns:m="http://schemas.openxmlformats.org/officeDocument/2006/math" xmlns:v="urn:schemas-microsoft-com:vml" xmlns:wp14="http://schemas.microsoft.com/office/word/2010/wordprocessingDrawing" xmlns:wp="http://schemas.openxmlformats.org/drawingml/2006/wordprocessingDrawing" xmlns:w10="urn:schemas-microsoft-com:office:word" xmlns:w="http://schemas.openxmlformats.org/wordprocessingml/2006/main" xmlns:w14="http://schemas.microsoft.com/office/word/2010/wordml" xmlns:w15="http://schemas.microsoft.com/office/word/2012/wordml" xmlns:w16cex="http://schemas.microsoft.com/office/word/2018/wordml/cex" xmlns:w16cid="http://schemas.microsoft.com/office/word/2016/wordml/cid" xmlns:w16="http://schemas.microsoft.com/office/word/2018/wordml" xmlns:w16du="http://schemas.microsoft.com/office/word/2023/wordml/word16du" xmlns:w16sdtdh="http://schemas.microsoft.com/office/word/2020/wordml/sdtdatahash" xmlns:w16se="http://schemas.microsoft.com/office/word/2015/wordml/symex" xmlns:wpg="http://schemas.microsoft.com/office/word/2010/wordprocessingGroup" xmlns:wpi="http://schemas.microsoft.com/office/word/2010/wordprocessingInk" xmlns:wne="http://schemas.microsoft.com/office/word/2006/wordml" xmlns:wps="http://schemas.microsoft.com/office/word/2010/wordprocessingShape" mc:Ignorable="w14 w15 w16se w16cid w16 w16cex w16sdtdh wp14">
+<w:document xmlns:wpc="http://schemas.microsoft.com/office/word/2010/wordprocessingCanvas" xmlns:cx="http://schemas.microsoft.com/office/drawing/2014/chartex" xmlns:cx1="http://schemas.microsoft.com/office/drawing/2015/9/8/chartex" xmlns:cx2="http://schemas.microsoft.com/office/drawing/2015/10/21/chartex" xmlns:cx3="http://schemas.microsoft.com/office/drawing/2016/5/9/chartex" xmlns:cx4="http://schemas.microsoft.com/office/drawing/2016/5/10/chartex" xmlns:cx5="http://schemas.microsoft.com/office/drawing/2016/5/11/chartex" xmlns:cx6="http://schemas.microsoft.com/office/drawing/2016/5/12/chartex" xmlns:cx7="http://schemas.microsoft.com/office/drawing/2016/5/13/chartex" xmlns:cx8="http://schemas.microsoft.com/office/drawing/2016/5/14/chartex" xmlns:mc="http://schemas.openxmlformats.org/markup-compatibility/2006" xmlns:aink="http://schemas.microsoft.com/office/drawing/2016/ink" xmlns:am3d="http://schemas.microsoft.com/office/drawing/2017/model3d" xmlns:o="urn:schemas-microsoft-com:office:office" xmlns:r="http://schemas.openxmlformats.org/officeDocument/2006/relationships" xmlns:m="http://schemas.openxmlformats.org/officeDocument/2006/math" xmlns:v="urn:schemas-microsoft-com:vml" xmlns:wp14="http://schemas.microsoft.com/office/word/2010/wordprocessingDrawing" xmlns:wp="http://schemas.openxmlformats.org/drawingml/2006/wordprocessingDrawing" xmlns:w10="urn:schemas-microsoft-com:office:word" xmlns:w="http://schemas.openxmlformats.org/wordprocessingml/2006/main" xmlns:w14="http://schemas.microsoft.com/office/word/2010/wordml" xmlns:w15="http://schemas.microsoft.com/office/word/2012/wordml" xmlns:w16cex="http://schemas.microsoft.com/office/word/2018/wordml/cex" xmlns:w16cid="http://schemas.microsoft.com/office/word/2016/wordml/cid" xmlns:w16="http://schemas.microsoft.com/office/word/2018/wordml" xmlns:w16sdtdh="http://schemas.microsoft.com/office/word/2020/wordml/sdtdatahash" xmlns:w16se="http://schemas.microsoft.com/office/word/2015/wordml/symex" xmlns:wpg="http://schemas.microsoft.com/office/word/2010/wordprocessingGroup" xmlns:wpi="http://schemas.microsoft.com/office/word/2010/wordprocessingInk" xmlns:wne="http://schemas.microsoft.com/office/word/2006/wordml" xmlns:wps="http://schemas.microsoft.com/office/word/2010/wordprocessingShape" mc:Ignorable="w14 w15 w16se w16cid w16 w16cex w16sdtdh wp14">
   <w:body>
     <w:p>
       <w:pPr>
@@ -83,6 +83,7 @@
                 <w:rtl/>
               </w:rPr>
             </w:pPr>
+            <w:proofErr w:type="spellStart"/>
             <w:r>
               <w:rPr>
                 <w:rFonts w:ascii="Century Gothic" w:hAnsi="Century Gothic"/>
@@ -92,7 +93,19 @@
                 <w:szCs w:val="24"/>
                 <w:u w:val="single"/>
               </w:rPr>
-              <w:t>MediBooki Healthcare and Pneumonia Detection System</w:t>
+              <w:t>MediBooki</w:t>
+            </w:r>
+            <w:proofErr w:type="spellEnd"/>
+            <w:r>
+              <w:rPr>
+                <w:rFonts w:ascii="Century Gothic" w:hAnsi="Century Gothic"/>
+                <w:b/>
+                <w:bCs/>
+                <w:sz w:val="24"/>
+                <w:szCs w:val="24"/>
+                <w:u w:val="single"/>
+              </w:rPr>
+              <w:t xml:space="preserve"> Healthcare and Pneumonia Detection System</w:t>
             </w:r>
           </w:p>
         </w:tc>
@@ -149,25 +162,26 @@
       <w:tblPr>
         <w:tblStyle w:val="TableGrid"/>
         <w:bidiVisual/>
-        <w:tblW w:w="0" w:type="auto"/>
+        <w:tblW w:w="10943" w:type="dxa"/>
         <w:jc w:val="center"/>
         <w:tblLayout w:type="fixed"/>
         <w:tblLook w:val="04A0" w:firstRow="1" w:lastRow="0" w:firstColumn="1" w:lastColumn="0" w:noHBand="0" w:noVBand="1"/>
       </w:tblPr>
       <w:tblGrid>
-        <w:gridCol w:w="3118"/>
-        <w:gridCol w:w="3787"/>
-        <w:gridCol w:w="1559"/>
-        <w:gridCol w:w="1559"/>
-        <w:gridCol w:w="817"/>
+        <w:gridCol w:w="2833"/>
+        <w:gridCol w:w="4034"/>
+        <w:gridCol w:w="1540"/>
+        <w:gridCol w:w="1690"/>
+        <w:gridCol w:w="846"/>
       </w:tblGrid>
       <w:tr>
         <w:trPr>
+          <w:trHeight w:val="578"/>
           <w:jc w:val="center"/>
         </w:trPr>
         <w:tc>
           <w:tcPr>
-            <w:tcW w:w="3118" w:type="dxa"/>
+            <w:tcW w:w="2833" w:type="dxa"/>
             <w:shd w:val="clear" w:color="auto" w:fill="F2DBDB" w:themeFill="accent2" w:themeFillTint="33"/>
             <w:vAlign w:val="center"/>
           </w:tcPr>
@@ -203,7 +217,7 @@
         </w:tc>
         <w:tc>
           <w:tcPr>
-            <w:tcW w:w="3787" w:type="dxa"/>
+            <w:tcW w:w="4034" w:type="dxa"/>
             <w:shd w:val="clear" w:color="auto" w:fill="F2DBDB" w:themeFill="accent2" w:themeFillTint="33"/>
             <w:vAlign w:val="center"/>
           </w:tcPr>
@@ -237,8 +251,9 @@
         </w:tc>
         <w:tc>
           <w:tcPr>
-            <w:tcW w:w="1559" w:type="dxa"/>
+            <w:tcW w:w="1540" w:type="dxa"/>
             <w:shd w:val="clear" w:color="auto" w:fill="F2DBDB" w:themeFill="accent2" w:themeFillTint="33"/>
+            <w:vAlign w:val="center"/>
           </w:tcPr>
           <w:p>
             <w:pPr>
@@ -270,7 +285,7 @@
         </w:tc>
         <w:tc>
           <w:tcPr>
-            <w:tcW w:w="1559" w:type="dxa"/>
+            <w:tcW w:w="1690" w:type="dxa"/>
             <w:shd w:val="clear" w:color="auto" w:fill="F2DBDB" w:themeFill="accent2" w:themeFillTint="33"/>
             <w:vAlign w:val="center"/>
           </w:tcPr>
@@ -305,7 +320,7 @@
         </w:tc>
         <w:tc>
           <w:tcPr>
-            <w:tcW w:w="817" w:type="dxa"/>
+            <w:tcW w:w="846" w:type="dxa"/>
             <w:shd w:val="clear" w:color="auto" w:fill="F2DBDB" w:themeFill="accent2" w:themeFillTint="33"/>
             <w:vAlign w:val="center"/>
           </w:tcPr>
@@ -340,12 +355,12 @@
       </w:tr>
       <w:tr>
         <w:trPr>
-          <w:trHeight w:val="510"/>
+          <w:trHeight w:val="533"/>
           <w:jc w:val="center"/>
         </w:trPr>
         <w:tc>
           <w:tcPr>
-            <w:tcW w:w="3118" w:type="dxa"/>
+            <w:tcW w:w="2833" w:type="dxa"/>
             <w:vAlign w:val="center"/>
           </w:tcPr>
           <w:p>
@@ -368,41 +383,68 @@
         </w:tc>
         <w:tc>
           <w:tcPr>
-            <w:tcW w:w="3787" w:type="dxa"/>
-            <w:vAlign w:val="center"/>
-          </w:tcPr>
-          <w:p>
-            <w:pPr>
-              <w:bidi w:val="0"/>
-              <w:jc w:val="center"/>
-              <w:rPr>
-                <w:rFonts w:ascii="Times New Roman" w:hAnsi="Times New Roman" w:cs="Times New Roman" w:hint="cs"/>
-                <w:b/>
-                <w:bCs/>
-                <w:color w:val="0F243E" w:themeColor="text2" w:themeShade="80"/>
-                <w:sz w:val="32"/>
-                <w:szCs w:val="32"/>
-                <w:rtl/>
-                <w:lang w:bidi="ar-EG"/>
-              </w:rPr>
-            </w:pPr>
-            <w:r>
-              <w:rPr>
-                <w:rFonts w:ascii="Times New Roman" w:hAnsi="Times New Roman" w:cs="Times New Roman"/>
-                <w:b/>
-                <w:bCs/>
-                <w:color w:val="0F243E" w:themeColor="text2" w:themeShade="80"/>
-                <w:sz w:val="32"/>
-                <w:szCs w:val="32"/>
-                <w:lang w:bidi="ar-EG"/>
-              </w:rPr>
-              <w:t xml:space="preserve">Mohamed Ali Gad </w:t>
-            </w:r>
-          </w:p>
-        </w:tc>
-        <w:tc>
-          <w:tcPr>
-            <w:tcW w:w="1559" w:type="dxa"/>
+            <w:tcW w:w="4034" w:type="dxa"/>
+            <w:vAlign w:val="center"/>
+          </w:tcPr>
+          <w:p>
+            <w:pPr>
+              <w:bidi w:val="0"/>
+              <w:jc w:val="center"/>
+              <w:rPr>
+                <w:rFonts w:ascii="Times New Roman" w:hAnsi="Times New Roman" w:cs="Times New Roman"/>
+                <w:b/>
+                <w:bCs/>
+                <w:color w:val="0F243E" w:themeColor="text2" w:themeShade="80"/>
+                <w:sz w:val="28"/>
+                <w:szCs w:val="28"/>
+                <w:rtl/>
+                <w:lang w:bidi="ar-EG"/>
+              </w:rPr>
+            </w:pPr>
+            <w:r>
+              <w:rPr>
+                <w:rFonts w:ascii="Times New Roman" w:hAnsi="Times New Roman" w:cs="Times New Roman"/>
+                <w:b/>
+                <w:bCs/>
+                <w:color w:val="0F243E" w:themeColor="text2" w:themeShade="80"/>
+                <w:sz w:val="28"/>
+                <w:szCs w:val="28"/>
+                <w:lang w:bidi="ar-EG"/>
+              </w:rPr>
+              <w:t xml:space="preserve">Mohamed Ali </w:t>
+            </w:r>
+            <w:proofErr w:type="spellStart"/>
+            <w:r>
+              <w:rPr>
+                <w:rFonts w:ascii="Times New Roman" w:hAnsi="Times New Roman" w:cs="Times New Roman"/>
+                <w:b/>
+                <w:bCs/>
+                <w:color w:val="0F243E" w:themeColor="text2" w:themeShade="80"/>
+                <w:sz w:val="28"/>
+                <w:szCs w:val="28"/>
+                <w:lang w:bidi="ar-EG"/>
+              </w:rPr>
+              <w:t>Gad</w:t>
+            </w:r>
+            <w:r>
+              <w:rPr>
+                <w:rFonts w:ascii="Times New Roman" w:hAnsi="Times New Roman" w:cs="Times New Roman"/>
+                <w:b/>
+                <w:bCs/>
+                <w:color w:val="0F243E" w:themeColor="text2" w:themeShade="80"/>
+                <w:sz w:val="28"/>
+                <w:szCs w:val="28"/>
+                <w:lang w:bidi="ar-EG"/>
+              </w:rPr>
+              <w:t>Alhak</w:t>
+            </w:r>
+            <w:proofErr w:type="spellEnd"/>
+          </w:p>
+        </w:tc>
+        <w:tc>
+          <w:tcPr>
+            <w:tcW w:w="1540" w:type="dxa"/>
+            <w:vAlign w:val="center"/>
           </w:tcPr>
           <w:p>
             <w:pPr>
@@ -424,7 +466,7 @@
         </w:tc>
         <w:tc>
           <w:tcPr>
-            <w:tcW w:w="1559" w:type="dxa"/>
+            <w:tcW w:w="1690" w:type="dxa"/>
             <w:vAlign w:val="center"/>
           </w:tcPr>
           <w:p>
@@ -456,7 +498,7 @@
         </w:tc>
         <w:tc>
           <w:tcPr>
-            <w:tcW w:w="817" w:type="dxa"/>
+            <w:tcW w:w="846" w:type="dxa"/>
             <w:vAlign w:val="center"/>
           </w:tcPr>
           <w:p>
@@ -491,12 +533,12 @@
       </w:tr>
       <w:tr>
         <w:trPr>
-          <w:trHeight w:val="510"/>
+          <w:trHeight w:val="533"/>
           <w:jc w:val="center"/>
         </w:trPr>
         <w:tc>
           <w:tcPr>
-            <w:tcW w:w="3118" w:type="dxa"/>
+            <w:tcW w:w="2833" w:type="dxa"/>
             <w:vAlign w:val="center"/>
           </w:tcPr>
           <w:p>
@@ -519,31 +561,31 @@
         </w:tc>
         <w:tc>
           <w:tcPr>
-            <w:tcW w:w="3787" w:type="dxa"/>
-            <w:vAlign w:val="center"/>
-          </w:tcPr>
-          <w:p>
-            <w:pPr>
-              <w:bidi w:val="0"/>
-              <w:jc w:val="center"/>
-              <w:rPr>
-                <w:rFonts w:ascii="Times New Roman" w:hAnsi="Times New Roman" w:cs="Times New Roman"/>
-                <w:b/>
-                <w:bCs/>
-                <w:color w:val="0F243E" w:themeColor="text2" w:themeShade="80"/>
-                <w:sz w:val="32"/>
-                <w:szCs w:val="32"/>
-                <w:lang w:bidi="ar-EG"/>
-              </w:rPr>
-            </w:pPr>
-            <w:r>
-              <w:rPr>
-                <w:rFonts w:ascii="Times New Roman" w:hAnsi="Times New Roman" w:cs="Times New Roman"/>
-                <w:b/>
-                <w:bCs/>
-                <w:color w:val="0F243E" w:themeColor="text2" w:themeShade="80"/>
-                <w:sz w:val="32"/>
-                <w:szCs w:val="32"/>
+            <w:tcW w:w="4034" w:type="dxa"/>
+            <w:vAlign w:val="center"/>
+          </w:tcPr>
+          <w:p>
+            <w:pPr>
+              <w:bidi w:val="0"/>
+              <w:jc w:val="center"/>
+              <w:rPr>
+                <w:rFonts w:ascii="Times New Roman" w:hAnsi="Times New Roman" w:cs="Times New Roman"/>
+                <w:b/>
+                <w:bCs/>
+                <w:color w:val="0F243E" w:themeColor="text2" w:themeShade="80"/>
+                <w:sz w:val="28"/>
+                <w:szCs w:val="28"/>
+                <w:lang w:bidi="ar-EG"/>
+              </w:rPr>
+            </w:pPr>
+            <w:r>
+              <w:rPr>
+                <w:rFonts w:ascii="Times New Roman" w:hAnsi="Times New Roman" w:cs="Times New Roman"/>
+                <w:b/>
+                <w:bCs/>
+                <w:color w:val="0F243E" w:themeColor="text2" w:themeShade="80"/>
+                <w:sz w:val="28"/>
+                <w:szCs w:val="28"/>
                 <w:lang w:bidi="ar-EG"/>
               </w:rPr>
               <w:t>Pola Osama Aziz</w:t>
@@ -552,7 +594,8 @@
         </w:tc>
         <w:tc>
           <w:tcPr>
-            <w:tcW w:w="1559" w:type="dxa"/>
+            <w:tcW w:w="1540" w:type="dxa"/>
+            <w:vAlign w:val="center"/>
           </w:tcPr>
           <w:p>
             <w:pPr>
@@ -574,7 +617,7 @@
         </w:tc>
         <w:tc>
           <w:tcPr>
-            <w:tcW w:w="1559" w:type="dxa"/>
+            <w:tcW w:w="1690" w:type="dxa"/>
             <w:vAlign w:val="center"/>
           </w:tcPr>
           <w:p>
@@ -615,7 +658,7 @@
         </w:tc>
         <w:tc>
           <w:tcPr>
-            <w:tcW w:w="817" w:type="dxa"/>
+            <w:tcW w:w="846" w:type="dxa"/>
             <w:vAlign w:val="center"/>
           </w:tcPr>
           <w:p>
@@ -650,12 +693,12 @@
       </w:tr>
       <w:tr>
         <w:trPr>
-          <w:trHeight w:val="510"/>
+          <w:trHeight w:val="533"/>
           <w:jc w:val="center"/>
         </w:trPr>
         <w:tc>
           <w:tcPr>
-            <w:tcW w:w="3118" w:type="dxa"/>
+            <w:tcW w:w="2833" w:type="dxa"/>
             <w:vAlign w:val="center"/>
           </w:tcPr>
           <w:p>
@@ -678,41 +721,68 @@
         </w:tc>
         <w:tc>
           <w:tcPr>
-            <w:tcW w:w="3787" w:type="dxa"/>
-            <w:vAlign w:val="center"/>
-          </w:tcPr>
-          <w:p>
-            <w:pPr>
-              <w:bidi w:val="0"/>
-              <w:jc w:val="center"/>
-              <w:rPr>
-                <w:rFonts w:ascii="Times New Roman" w:hAnsi="Times New Roman" w:cs="Times New Roman"/>
-                <w:b/>
-                <w:bCs/>
-                <w:color w:val="0F243E" w:themeColor="text2" w:themeShade="80"/>
-                <w:sz w:val="32"/>
-                <w:szCs w:val="32"/>
-                <w:rtl/>
-                <w:lang w:bidi="ar-EG"/>
-              </w:rPr>
-            </w:pPr>
-            <w:r>
-              <w:rPr>
-                <w:rFonts w:ascii="Times New Roman" w:hAnsi="Times New Roman" w:cs="Times New Roman"/>
-                <w:b/>
-                <w:bCs/>
-                <w:color w:val="0F243E" w:themeColor="text2" w:themeShade="80"/>
-                <w:sz w:val="32"/>
-                <w:szCs w:val="32"/>
-                <w:lang w:bidi="ar-EG"/>
-              </w:rPr>
-              <w:t xml:space="preserve">Assem Mohamed Ahmed </w:t>
-            </w:r>
-          </w:p>
-        </w:tc>
-        <w:tc>
-          <w:tcPr>
-            <w:tcW w:w="1559" w:type="dxa"/>
+            <w:tcW w:w="4034" w:type="dxa"/>
+            <w:vAlign w:val="center"/>
+          </w:tcPr>
+          <w:p>
+            <w:pPr>
+              <w:bidi w:val="0"/>
+              <w:jc w:val="center"/>
+              <w:rPr>
+                <w:rFonts w:ascii="Times New Roman" w:hAnsi="Times New Roman" w:cs="Times New Roman"/>
+                <w:b/>
+                <w:bCs/>
+                <w:color w:val="0F243E" w:themeColor="text2" w:themeShade="80"/>
+                <w:sz w:val="28"/>
+                <w:szCs w:val="28"/>
+                <w:rtl/>
+                <w:lang w:bidi="ar-EG"/>
+              </w:rPr>
+            </w:pPr>
+            <w:r>
+              <w:rPr>
+                <w:rFonts w:ascii="Times New Roman" w:hAnsi="Times New Roman" w:cs="Times New Roman"/>
+                <w:b/>
+                <w:bCs/>
+                <w:color w:val="0F243E" w:themeColor="text2" w:themeShade="80"/>
+                <w:sz w:val="28"/>
+                <w:szCs w:val="28"/>
+                <w:lang w:bidi="ar-EG"/>
+              </w:rPr>
+              <w:t>Assem Mohamed Ahmed</w:t>
+            </w:r>
+            <w:r>
+              <w:rPr>
+                <w:rFonts w:ascii="Times New Roman" w:hAnsi="Times New Roman" w:cs="Times New Roman"/>
+                <w:b/>
+                <w:bCs/>
+                <w:color w:val="0F243E" w:themeColor="text2" w:themeShade="80"/>
+                <w:sz w:val="28"/>
+                <w:szCs w:val="28"/>
+                <w:lang w:bidi="ar-EG"/>
+              </w:rPr>
+              <w:t xml:space="preserve"> </w:t>
+            </w:r>
+            <w:proofErr w:type="spellStart"/>
+            <w:r>
+              <w:rPr>
+                <w:rFonts w:ascii="Times New Roman" w:hAnsi="Times New Roman" w:cs="Times New Roman"/>
+                <w:b/>
+                <w:bCs/>
+                <w:color w:val="0F243E" w:themeColor="text2" w:themeShade="80"/>
+                <w:sz w:val="28"/>
+                <w:szCs w:val="28"/>
+                <w:lang w:bidi="ar-EG"/>
+              </w:rPr>
+              <w:t>Samy</w:t>
+            </w:r>
+            <w:proofErr w:type="spellEnd"/>
+          </w:p>
+        </w:tc>
+        <w:tc>
+          <w:tcPr>
+            <w:tcW w:w="1540" w:type="dxa"/>
+            <w:vAlign w:val="center"/>
           </w:tcPr>
           <w:p>
             <w:pPr>
@@ -734,7 +804,7 @@
         </w:tc>
         <w:tc>
           <w:tcPr>
-            <w:tcW w:w="1559" w:type="dxa"/>
+            <w:tcW w:w="1690" w:type="dxa"/>
             <w:vAlign w:val="center"/>
           </w:tcPr>
           <w:p>
@@ -776,7 +846,7 @@
         </w:tc>
         <w:tc>
           <w:tcPr>
-            <w:tcW w:w="817" w:type="dxa"/>
+            <w:tcW w:w="846" w:type="dxa"/>
             <w:vAlign w:val="center"/>
           </w:tcPr>
           <w:p>
@@ -811,12 +881,12 @@
       </w:tr>
       <w:tr>
         <w:trPr>
-          <w:trHeight w:val="510"/>
+          <w:trHeight w:val="533"/>
           <w:jc w:val="center"/>
         </w:trPr>
         <w:tc>
           <w:tcPr>
-            <w:tcW w:w="3118" w:type="dxa"/>
+            <w:tcW w:w="2833" w:type="dxa"/>
             <w:vAlign w:val="center"/>
           </w:tcPr>
           <w:p>
@@ -839,31 +909,31 @@
         </w:tc>
         <w:tc>
           <w:tcPr>
-            <w:tcW w:w="3787" w:type="dxa"/>
-            <w:vAlign w:val="center"/>
-          </w:tcPr>
-          <w:p>
-            <w:pPr>
-              <w:bidi w:val="0"/>
-              <w:jc w:val="center"/>
-              <w:rPr>
-                <w:rFonts w:ascii="Times New Roman" w:hAnsi="Times New Roman" w:cs="Times New Roman"/>
-                <w:b/>
-                <w:bCs/>
-                <w:color w:val="0F243E" w:themeColor="text2" w:themeShade="80"/>
-                <w:sz w:val="32"/>
-                <w:szCs w:val="32"/>
-                <w:lang w:bidi="ar-EG"/>
-              </w:rPr>
-            </w:pPr>
-            <w:r>
-              <w:rPr>
-                <w:rFonts w:ascii="Times New Roman" w:hAnsi="Times New Roman" w:cs="Times New Roman"/>
-                <w:b/>
-                <w:bCs/>
-                <w:color w:val="0F243E" w:themeColor="text2" w:themeShade="80"/>
-                <w:sz w:val="32"/>
-                <w:szCs w:val="32"/>
+            <w:tcW w:w="4034" w:type="dxa"/>
+            <w:vAlign w:val="center"/>
+          </w:tcPr>
+          <w:p>
+            <w:pPr>
+              <w:bidi w:val="0"/>
+              <w:jc w:val="center"/>
+              <w:rPr>
+                <w:rFonts w:ascii="Times New Roman" w:hAnsi="Times New Roman" w:cs="Times New Roman"/>
+                <w:b/>
+                <w:bCs/>
+                <w:color w:val="0F243E" w:themeColor="text2" w:themeShade="80"/>
+                <w:sz w:val="28"/>
+                <w:szCs w:val="28"/>
+                <w:lang w:bidi="ar-EG"/>
+              </w:rPr>
+            </w:pPr>
+            <w:r>
+              <w:rPr>
+                <w:rFonts w:ascii="Times New Roman" w:hAnsi="Times New Roman" w:cs="Times New Roman"/>
+                <w:b/>
+                <w:bCs/>
+                <w:color w:val="0F243E" w:themeColor="text2" w:themeShade="80"/>
+                <w:sz w:val="28"/>
+                <w:szCs w:val="28"/>
                 <w:lang w:bidi="ar-EG"/>
               </w:rPr>
               <w:t>Ahmed Waleed Abdullah</w:t>
@@ -872,7 +942,8 @@
         </w:tc>
         <w:tc>
           <w:tcPr>
-            <w:tcW w:w="1559" w:type="dxa"/>
+            <w:tcW w:w="1540" w:type="dxa"/>
+            <w:vAlign w:val="center"/>
           </w:tcPr>
           <w:p>
             <w:pPr>
@@ -894,7 +965,7 @@
         </w:tc>
         <w:tc>
           <w:tcPr>
-            <w:tcW w:w="1559" w:type="dxa"/>
+            <w:tcW w:w="1690" w:type="dxa"/>
             <w:vAlign w:val="center"/>
           </w:tcPr>
           <w:p>
@@ -936,7 +1007,7 @@
         </w:tc>
         <w:tc>
           <w:tcPr>
-            <w:tcW w:w="817" w:type="dxa"/>
+            <w:tcW w:w="846" w:type="dxa"/>
             <w:vAlign w:val="center"/>
           </w:tcPr>
           <w:p>
@@ -971,12 +1042,12 @@
       </w:tr>
       <w:tr>
         <w:trPr>
-          <w:trHeight w:val="510"/>
+          <w:trHeight w:val="533"/>
           <w:jc w:val="center"/>
         </w:trPr>
         <w:tc>
           <w:tcPr>
-            <w:tcW w:w="3118" w:type="dxa"/>
+            <w:tcW w:w="2833" w:type="dxa"/>
             <w:vAlign w:val="center"/>
           </w:tcPr>
           <w:p>
@@ -999,32 +1070,32 @@
         </w:tc>
         <w:tc>
           <w:tcPr>
-            <w:tcW w:w="3787" w:type="dxa"/>
-            <w:vAlign w:val="center"/>
-          </w:tcPr>
-          <w:p>
-            <w:pPr>
-              <w:bidi w:val="0"/>
-              <w:jc w:val="center"/>
-              <w:rPr>
-                <w:rFonts w:ascii="Times New Roman" w:hAnsi="Times New Roman" w:cs="Times New Roman" w:hint="cs"/>
-                <w:b/>
-                <w:bCs/>
-                <w:color w:val="0F243E" w:themeColor="text2" w:themeShade="80"/>
-                <w:sz w:val="32"/>
-                <w:szCs w:val="32"/>
-                <w:rtl/>
-                <w:lang w:bidi="ar-EG"/>
-              </w:rPr>
-            </w:pPr>
-            <w:r>
-              <w:rPr>
-                <w:rFonts w:ascii="Times New Roman" w:hAnsi="Times New Roman" w:cs="Times New Roman"/>
-                <w:b/>
-                <w:bCs/>
-                <w:color w:val="0F243E" w:themeColor="text2" w:themeShade="80"/>
-                <w:sz w:val="32"/>
-                <w:szCs w:val="32"/>
+            <w:tcW w:w="4034" w:type="dxa"/>
+            <w:vAlign w:val="center"/>
+          </w:tcPr>
+          <w:p>
+            <w:pPr>
+              <w:bidi w:val="0"/>
+              <w:jc w:val="center"/>
+              <w:rPr>
+                <w:rFonts w:ascii="Times New Roman" w:hAnsi="Times New Roman" w:cs="Times New Roman"/>
+                <w:b/>
+                <w:bCs/>
+                <w:color w:val="0F243E" w:themeColor="text2" w:themeShade="80"/>
+                <w:sz w:val="28"/>
+                <w:szCs w:val="28"/>
+                <w:rtl/>
+                <w:lang w:bidi="ar-EG"/>
+              </w:rPr>
+            </w:pPr>
+            <w:r>
+              <w:rPr>
+                <w:rFonts w:ascii="Times New Roman" w:hAnsi="Times New Roman" w:cs="Times New Roman"/>
+                <w:b/>
+                <w:bCs/>
+                <w:color w:val="0F243E" w:themeColor="text2" w:themeShade="80"/>
+                <w:sz w:val="28"/>
+                <w:szCs w:val="28"/>
                 <w:lang w:bidi="ar-EG"/>
               </w:rPr>
               <w:t>Ahmed Salah Mohamed</w:t>
@@ -1033,7 +1104,8 @@
         </w:tc>
         <w:tc>
           <w:tcPr>
-            <w:tcW w:w="1559" w:type="dxa"/>
+            <w:tcW w:w="1540" w:type="dxa"/>
+            <w:vAlign w:val="center"/>
           </w:tcPr>
           <w:p>
             <w:pPr>
@@ -1055,7 +1127,7 @@
         </w:tc>
         <w:tc>
           <w:tcPr>
-            <w:tcW w:w="1559" w:type="dxa"/>
+            <w:tcW w:w="1690" w:type="dxa"/>
             <w:vAlign w:val="center"/>
           </w:tcPr>
           <w:p>
@@ -1097,7 +1169,7 @@
         </w:tc>
         <w:tc>
           <w:tcPr>
-            <w:tcW w:w="817" w:type="dxa"/>
+            <w:tcW w:w="846" w:type="dxa"/>
             <w:vAlign w:val="center"/>
           </w:tcPr>
           <w:p>
@@ -1132,12 +1204,12 @@
       </w:tr>
       <w:tr>
         <w:trPr>
-          <w:trHeight w:val="510"/>
+          <w:trHeight w:val="533"/>
           <w:jc w:val="center"/>
         </w:trPr>
         <w:tc>
           <w:tcPr>
-            <w:tcW w:w="3118" w:type="dxa"/>
+            <w:tcW w:w="2833" w:type="dxa"/>
             <w:vAlign w:val="center"/>
           </w:tcPr>
           <w:p>
@@ -1160,40 +1232,55 @@
         </w:tc>
         <w:tc>
           <w:tcPr>
-            <w:tcW w:w="3787" w:type="dxa"/>
-            <w:vAlign w:val="center"/>
-          </w:tcPr>
-          <w:p>
-            <w:pPr>
-              <w:bidi w:val="0"/>
-              <w:jc w:val="center"/>
-              <w:rPr>
-                <w:rFonts w:ascii="Times New Roman" w:hAnsi="Times New Roman" w:cs="Times New Roman"/>
-                <w:b/>
-                <w:bCs/>
-                <w:color w:val="0F243E" w:themeColor="text2" w:themeShade="80"/>
-                <w:sz w:val="32"/>
-                <w:szCs w:val="32"/>
-                <w:lang w:bidi="ar-EG"/>
-              </w:rPr>
-            </w:pPr>
-            <w:r>
-              <w:rPr>
-                <w:rFonts w:ascii="Times New Roman" w:hAnsi="Times New Roman" w:cs="Times New Roman"/>
-                <w:b/>
-                <w:bCs/>
-                <w:color w:val="0F243E" w:themeColor="text2" w:themeShade="80"/>
-                <w:sz w:val="32"/>
-                <w:szCs w:val="32"/>
-                <w:lang w:bidi="ar-EG"/>
-              </w:rPr>
-              <w:t>Eslam Sabry Hassan</w:t>
-            </w:r>
-          </w:p>
-        </w:tc>
-        <w:tc>
-          <w:tcPr>
-            <w:tcW w:w="1559" w:type="dxa"/>
+            <w:tcW w:w="4034" w:type="dxa"/>
+            <w:vAlign w:val="center"/>
+          </w:tcPr>
+          <w:p>
+            <w:pPr>
+              <w:bidi w:val="0"/>
+              <w:jc w:val="center"/>
+              <w:rPr>
+                <w:rFonts w:ascii="Times New Roman" w:hAnsi="Times New Roman" w:cs="Times New Roman"/>
+                <w:b/>
+                <w:bCs/>
+                <w:color w:val="0F243E" w:themeColor="text2" w:themeShade="80"/>
+                <w:sz w:val="28"/>
+                <w:szCs w:val="28"/>
+                <w:lang w:bidi="ar-EG"/>
+              </w:rPr>
+            </w:pPr>
+            <w:proofErr w:type="spellStart"/>
+            <w:r>
+              <w:rPr>
+                <w:rFonts w:ascii="Times New Roman" w:hAnsi="Times New Roman" w:cs="Times New Roman"/>
+                <w:b/>
+                <w:bCs/>
+                <w:color w:val="0F243E" w:themeColor="text2" w:themeShade="80"/>
+                <w:sz w:val="28"/>
+                <w:szCs w:val="28"/>
+                <w:lang w:bidi="ar-EG"/>
+              </w:rPr>
+              <w:t>Eslam</w:t>
+            </w:r>
+            <w:proofErr w:type="spellEnd"/>
+            <w:r>
+              <w:rPr>
+                <w:rFonts w:ascii="Times New Roman" w:hAnsi="Times New Roman" w:cs="Times New Roman"/>
+                <w:b/>
+                <w:bCs/>
+                <w:color w:val="0F243E" w:themeColor="text2" w:themeShade="80"/>
+                <w:sz w:val="28"/>
+                <w:szCs w:val="28"/>
+                <w:lang w:bidi="ar-EG"/>
+              </w:rPr>
+              <w:t xml:space="preserve"> Sabry Hassan</w:t>
+            </w:r>
+          </w:p>
+        </w:tc>
+        <w:tc>
+          <w:tcPr>
+            <w:tcW w:w="1540" w:type="dxa"/>
+            <w:vAlign w:val="center"/>
           </w:tcPr>
           <w:p>
             <w:pPr>
@@ -1215,7 +1302,7 @@
         </w:tc>
         <w:tc>
           <w:tcPr>
-            <w:tcW w:w="1559" w:type="dxa"/>
+            <w:tcW w:w="1690" w:type="dxa"/>
             <w:vAlign w:val="center"/>
           </w:tcPr>
           <w:p>
@@ -1247,7 +1334,7 @@
         </w:tc>
         <w:tc>
           <w:tcPr>
-            <w:tcW w:w="817" w:type="dxa"/>
+            <w:tcW w:w="846" w:type="dxa"/>
             <w:vAlign w:val="center"/>
           </w:tcPr>
           <w:p>
@@ -1584,6 +1671,7 @@
                 <w:lang w:bidi="ar-EG"/>
               </w:rPr>
             </w:pPr>
+            <w:proofErr w:type="spellStart"/>
             <w:r>
               <w:rPr>
                 <w:rFonts w:asciiTheme="majorBidi" w:hAnsiTheme="majorBidi" w:cstheme="majorBidi"/>
@@ -1592,7 +1680,18 @@
                 <w:sz w:val="28"/>
                 <w:szCs w:val="28"/>
               </w:rPr>
-              <w:t>Assc. Prof. Mohamed Marie.</w:t>
+              <w:t>Assc</w:t>
+            </w:r>
+            <w:proofErr w:type="spellEnd"/>
+            <w:r>
+              <w:rPr>
+                <w:rFonts w:asciiTheme="majorBidi" w:hAnsiTheme="majorBidi" w:cstheme="majorBidi"/>
+                <w:b/>
+                <w:bCs/>
+                <w:sz w:val="28"/>
+                <w:szCs w:val="28"/>
+              </w:rPr>
+              <w:t>. Prof. Mohamed Marie.</w:t>
             </w:r>
           </w:p>
         </w:tc>
@@ -1806,7 +1905,7 @@
 </file>
 
 <file path=word/endnotes.xml><?xml version="1.0" encoding="utf-8"?>
-<w:endnotes xmlns:wpc="http://schemas.microsoft.com/office/word/2010/wordprocessingCanvas" xmlns:cx="http://schemas.microsoft.com/office/drawing/2014/chartex" xmlns:cx1="http://schemas.microsoft.com/office/drawing/2015/9/8/chartex" xmlns:cx2="http://schemas.microsoft.com/office/drawing/2015/10/21/chartex" xmlns:cx3="http://schemas.microsoft.com/office/drawing/2016/5/9/chartex" xmlns:cx4="http://schemas.microsoft.com/office/drawing/2016/5/10/chartex" xmlns:cx5="http://schemas.microsoft.com/office/drawing/2016/5/11/chartex" xmlns:cx6="http://schemas.microsoft.com/office/drawing/2016/5/12/chartex" xmlns:cx7="http://schemas.microsoft.com/office/drawing/2016/5/13/chartex" xmlns:cx8="http://schemas.microsoft.com/office/drawing/2016/5/14/chartex" xmlns:mc="http://schemas.openxmlformats.org/markup-compatibility/2006" xmlns:aink="http://schemas.microsoft.com/office/drawing/2016/ink" xmlns:am3d="http://schemas.microsoft.com/office/drawing/2017/model3d" xmlns:o="urn:schemas-microsoft-com:office:office" xmlns:oel="http://schemas.microsoft.com/office/2019/extlst" xmlns:r="http://schemas.openxmlformats.org/officeDocument/2006/relationships" xmlns:m="http://schemas.openxmlformats.org/officeDocument/2006/math" xmlns:v="urn:schemas-microsoft-com:vml" xmlns:wp14="http://schemas.microsoft.com/office/word/2010/wordprocessingDrawing" xmlns:wp="http://schemas.openxmlformats.org/drawingml/2006/wordprocessingDrawing" xmlns:w10="urn:schemas-microsoft-com:office:word" xmlns:w="http://schemas.openxmlformats.org/wordprocessingml/2006/main" xmlns:w14="http://schemas.microsoft.com/office/word/2010/wordml" xmlns:w15="http://schemas.microsoft.com/office/word/2012/wordml" xmlns:w16cex="http://schemas.microsoft.com/office/word/2018/wordml/cex" xmlns:w16cid="http://schemas.microsoft.com/office/word/2016/wordml/cid" xmlns:w16="http://schemas.microsoft.com/office/word/2018/wordml" xmlns:w16du="http://schemas.microsoft.com/office/word/2023/wordml/word16du" xmlns:w16sdtdh="http://schemas.microsoft.com/office/word/2020/wordml/sdtdatahash" xmlns:w16se="http://schemas.microsoft.com/office/word/2015/wordml/symex" xmlns:wpg="http://schemas.microsoft.com/office/word/2010/wordprocessingGroup" xmlns:wpi="http://schemas.microsoft.com/office/word/2010/wordprocessingInk" xmlns:wne="http://schemas.microsoft.com/office/word/2006/wordml" xmlns:wps="http://schemas.microsoft.com/office/word/2010/wordprocessingShape" mc:Ignorable="w14 w15 w16se w16cid w16 w16cex w16sdtdh wp14">
+<w:endnotes xmlns:wpc="http://schemas.microsoft.com/office/word/2010/wordprocessingCanvas" xmlns:cx="http://schemas.microsoft.com/office/drawing/2014/chartex" xmlns:cx1="http://schemas.microsoft.com/office/drawing/2015/9/8/chartex" xmlns:cx2="http://schemas.microsoft.com/office/drawing/2015/10/21/chartex" xmlns:cx3="http://schemas.microsoft.com/office/drawing/2016/5/9/chartex" xmlns:cx4="http://schemas.microsoft.com/office/drawing/2016/5/10/chartex" xmlns:cx5="http://schemas.microsoft.com/office/drawing/2016/5/11/chartex" xmlns:cx6="http://schemas.microsoft.com/office/drawing/2016/5/12/chartex" xmlns:cx7="http://schemas.microsoft.com/office/drawing/2016/5/13/chartex" xmlns:cx8="http://schemas.microsoft.com/office/drawing/2016/5/14/chartex" xmlns:mc="http://schemas.openxmlformats.org/markup-compatibility/2006" xmlns:aink="http://schemas.microsoft.com/office/drawing/2016/ink" xmlns:am3d="http://schemas.microsoft.com/office/drawing/2017/model3d" xmlns:o="urn:schemas-microsoft-com:office:office" xmlns:r="http://schemas.openxmlformats.org/officeDocument/2006/relationships" xmlns:m="http://schemas.openxmlformats.org/officeDocument/2006/math" xmlns:v="urn:schemas-microsoft-com:vml" xmlns:wp14="http://schemas.microsoft.com/office/word/2010/wordprocessingDrawing" xmlns:wp="http://schemas.openxmlformats.org/drawingml/2006/wordprocessingDrawing" xmlns:w10="urn:schemas-microsoft-com:office:word" xmlns:w="http://schemas.openxmlformats.org/wordprocessingml/2006/main" xmlns:w14="http://schemas.microsoft.com/office/word/2010/wordml" xmlns:w15="http://schemas.microsoft.com/office/word/2012/wordml" xmlns:w16cex="http://schemas.microsoft.com/office/word/2018/wordml/cex" xmlns:w16cid="http://schemas.microsoft.com/office/word/2016/wordml/cid" xmlns:w16="http://schemas.microsoft.com/office/word/2018/wordml" xmlns:w16sdtdh="http://schemas.microsoft.com/office/word/2020/wordml/sdtdatahash" xmlns:w16se="http://schemas.microsoft.com/office/word/2015/wordml/symex" xmlns:wpg="http://schemas.microsoft.com/office/word/2010/wordprocessingGroup" xmlns:wpi="http://schemas.microsoft.com/office/word/2010/wordprocessingInk" xmlns:wne="http://schemas.microsoft.com/office/word/2006/wordml" xmlns:wps="http://schemas.microsoft.com/office/word/2010/wordprocessingShape" mc:Ignorable="w14 w15 w16se w16cid w16 w16cex w16sdtdh wp14">
   <w:endnote w:type="separator" w:id="-1">
     <w:p>
       <w:pPr>
@@ -1831,7 +1930,7 @@
 </file>
 
 <file path=word/footer1.xml><?xml version="1.0" encoding="utf-8"?>
-<w:ftr xmlns:wpc="http://schemas.microsoft.com/office/word/2010/wordprocessingCanvas" xmlns:cx="http://schemas.microsoft.com/office/drawing/2014/chartex" xmlns:cx1="http://schemas.microsoft.com/office/drawing/2015/9/8/chartex" xmlns:cx2="http://schemas.microsoft.com/office/drawing/2015/10/21/chartex" xmlns:cx3="http://schemas.microsoft.com/office/drawing/2016/5/9/chartex" xmlns:cx4="http://schemas.microsoft.com/office/drawing/2016/5/10/chartex" xmlns:cx5="http://schemas.microsoft.com/office/drawing/2016/5/11/chartex" xmlns:cx6="http://schemas.microsoft.com/office/drawing/2016/5/12/chartex" xmlns:cx7="http://schemas.microsoft.com/office/drawing/2016/5/13/chartex" xmlns:cx8="http://schemas.microsoft.com/office/drawing/2016/5/14/chartex" xmlns:mc="http://schemas.openxmlformats.org/markup-compatibility/2006" xmlns:aink="http://schemas.microsoft.com/office/drawing/2016/ink" xmlns:am3d="http://schemas.microsoft.com/office/drawing/2017/model3d" xmlns:o="urn:schemas-microsoft-com:office:office" xmlns:oel="http://schemas.microsoft.com/office/2019/extlst" xmlns:r="http://schemas.openxmlformats.org/officeDocument/2006/relationships" xmlns:m="http://schemas.openxmlformats.org/officeDocument/2006/math" xmlns:v="urn:schemas-microsoft-com:vml" xmlns:wp14="http://schemas.microsoft.com/office/word/2010/wordprocessingDrawing" xmlns:wp="http://schemas.openxmlformats.org/drawingml/2006/wordprocessingDrawing" xmlns:w10="urn:schemas-microsoft-com:office:word" xmlns:w="http://schemas.openxmlformats.org/wordprocessingml/2006/main" xmlns:w14="http://schemas.microsoft.com/office/word/2010/wordml" xmlns:w15="http://schemas.microsoft.com/office/word/2012/wordml" xmlns:w16cex="http://schemas.microsoft.com/office/word/2018/wordml/cex" xmlns:w16cid="http://schemas.microsoft.com/office/word/2016/wordml/cid" xmlns:w16="http://schemas.microsoft.com/office/word/2018/wordml" xmlns:w16du="http://schemas.microsoft.com/office/word/2023/wordml/word16du" xmlns:w16sdtdh="http://schemas.microsoft.com/office/word/2020/wordml/sdtdatahash" xmlns:w16se="http://schemas.microsoft.com/office/word/2015/wordml/symex" xmlns:wpg="http://schemas.microsoft.com/office/word/2010/wordprocessingGroup" xmlns:wpi="http://schemas.microsoft.com/office/word/2010/wordprocessingInk" xmlns:wne="http://schemas.microsoft.com/office/word/2006/wordml" xmlns:wps="http://schemas.microsoft.com/office/word/2010/wordprocessingShape" mc:Ignorable="w14 w15 w16se w16cid w16 w16cex w16sdtdh wp14">
+<w:ftr xmlns:wpc="http://schemas.microsoft.com/office/word/2010/wordprocessingCanvas" xmlns:cx="http://schemas.microsoft.com/office/drawing/2014/chartex" xmlns:cx1="http://schemas.microsoft.com/office/drawing/2015/9/8/chartex" xmlns:cx2="http://schemas.microsoft.com/office/drawing/2015/10/21/chartex" xmlns:cx3="http://schemas.microsoft.com/office/drawing/2016/5/9/chartex" xmlns:cx4="http://schemas.microsoft.com/office/drawing/2016/5/10/chartex" xmlns:cx5="http://schemas.microsoft.com/office/drawing/2016/5/11/chartex" xmlns:cx6="http://schemas.microsoft.com/office/drawing/2016/5/12/chartex" xmlns:cx7="http://schemas.microsoft.com/office/drawing/2016/5/13/chartex" xmlns:cx8="http://schemas.microsoft.com/office/drawing/2016/5/14/chartex" xmlns:mc="http://schemas.openxmlformats.org/markup-compatibility/2006" xmlns:aink="http://schemas.microsoft.com/office/drawing/2016/ink" xmlns:am3d="http://schemas.microsoft.com/office/drawing/2017/model3d" xmlns:o="urn:schemas-microsoft-com:office:office" xmlns:r="http://schemas.openxmlformats.org/officeDocument/2006/relationships" xmlns:m="http://schemas.openxmlformats.org/officeDocument/2006/math" xmlns:v="urn:schemas-microsoft-com:vml" xmlns:wp14="http://schemas.microsoft.com/office/word/2010/wordprocessingDrawing" xmlns:wp="http://schemas.openxmlformats.org/drawingml/2006/wordprocessingDrawing" xmlns:w10="urn:schemas-microsoft-com:office:word" xmlns:w="http://schemas.openxmlformats.org/wordprocessingml/2006/main" xmlns:w14="http://schemas.microsoft.com/office/word/2010/wordml" xmlns:w15="http://schemas.microsoft.com/office/word/2012/wordml" xmlns:w16cex="http://schemas.microsoft.com/office/word/2018/wordml/cex" xmlns:w16cid="http://schemas.microsoft.com/office/word/2016/wordml/cid" xmlns:w16="http://schemas.microsoft.com/office/word/2018/wordml" xmlns:w16sdtdh="http://schemas.microsoft.com/office/word/2020/wordml/sdtdatahash" xmlns:w16se="http://schemas.microsoft.com/office/word/2015/wordml/symex" xmlns:wpg="http://schemas.microsoft.com/office/word/2010/wordprocessingGroup" xmlns:wpi="http://schemas.microsoft.com/office/word/2010/wordprocessingInk" xmlns:wne="http://schemas.microsoft.com/office/word/2006/wordml" xmlns:wps="http://schemas.microsoft.com/office/word/2010/wordprocessingShape" mc:Ignorable="w14 w15 w16se w16cid w16 w16cex w16sdtdh wp14">
   <w:p>
     <w:pPr>
       <w:pStyle w:val="Footer"/>
@@ -2045,7 +2144,7 @@
 </file>
 
 <file path=word/footnotes.xml><?xml version="1.0" encoding="utf-8"?>
-<w:footnotes xmlns:wpc="http://schemas.microsoft.com/office/word/2010/wordprocessingCanvas" xmlns:cx="http://schemas.microsoft.com/office/drawing/2014/chartex" xmlns:cx1="http://schemas.microsoft.com/office/drawing/2015/9/8/chartex" xmlns:cx2="http://schemas.microsoft.com/office/drawing/2015/10/21/chartex" xmlns:cx3="http://schemas.microsoft.com/office/drawing/2016/5/9/chartex" xmlns:cx4="http://schemas.microsoft.com/office/drawing/2016/5/10/chartex" xmlns:cx5="http://schemas.microsoft.com/office/drawing/2016/5/11/chartex" xmlns:cx6="http://schemas.microsoft.com/office/drawing/2016/5/12/chartex" xmlns:cx7="http://schemas.microsoft.com/office/drawing/2016/5/13/chartex" xmlns:cx8="http://schemas.microsoft.com/office/drawing/2016/5/14/chartex" xmlns:mc="http://schemas.openxmlformats.org/markup-compatibility/2006" xmlns:aink="http://schemas.microsoft.com/office/drawing/2016/ink" xmlns:am3d="http://schemas.microsoft.com/office/drawing/2017/model3d" xmlns:o="urn:schemas-microsoft-com:office:office" xmlns:oel="http://schemas.microsoft.com/office/2019/extlst" xmlns:r="http://schemas.openxmlformats.org/officeDocument/2006/relationships" xmlns:m="http://schemas.openxmlformats.org/officeDocument/2006/math" xmlns:v="urn:schemas-microsoft-com:vml" xmlns:wp14="http://schemas.microsoft.com/office/word/2010/wordprocessingDrawing" xmlns:wp="http://schemas.openxmlformats.org/drawingml/2006/wordprocessingDrawing" xmlns:w10="urn:schemas-microsoft-com:office:word" xmlns:w="http://schemas.openxmlformats.org/wordprocessingml/2006/main" xmlns:w14="http://schemas.microsoft.com/office/word/2010/wordml" xmlns:w15="http://schemas.microsoft.com/office/word/2012/wordml" xmlns:w16cex="http://schemas.microsoft.com/office/word/2018/wordml/cex" xmlns:w16cid="http://schemas.microsoft.com/office/word/2016/wordml/cid" xmlns:w16="http://schemas.microsoft.com/office/word/2018/wordml" xmlns:w16du="http://schemas.microsoft.com/office/word/2023/wordml/word16du" xmlns:w16sdtdh="http://schemas.microsoft.com/office/word/2020/wordml/sdtdatahash" xmlns:w16se="http://schemas.microsoft.com/office/word/2015/wordml/symex" xmlns:wpg="http://schemas.microsoft.com/office/word/2010/wordprocessingGroup" xmlns:wpi="http://schemas.microsoft.com/office/word/2010/wordprocessingInk" xmlns:wne="http://schemas.microsoft.com/office/word/2006/wordml" xmlns:wps="http://schemas.microsoft.com/office/word/2010/wordprocessingShape" mc:Ignorable="w14 w15 w16se w16cid w16 w16cex w16sdtdh wp14">
+<w:footnotes xmlns:wpc="http://schemas.microsoft.com/office/word/2010/wordprocessingCanvas" xmlns:cx="http://schemas.microsoft.com/office/drawing/2014/chartex" xmlns:cx1="http://schemas.microsoft.com/office/drawing/2015/9/8/chartex" xmlns:cx2="http://schemas.microsoft.com/office/drawing/2015/10/21/chartex" xmlns:cx3="http://schemas.microsoft.com/office/drawing/2016/5/9/chartex" xmlns:cx4="http://schemas.microsoft.com/office/drawing/2016/5/10/chartex" xmlns:cx5="http://schemas.microsoft.com/office/drawing/2016/5/11/chartex" xmlns:cx6="http://schemas.microsoft.com/office/drawing/2016/5/12/chartex" xmlns:cx7="http://schemas.microsoft.com/office/drawing/2016/5/13/chartex" xmlns:cx8="http://schemas.microsoft.com/office/drawing/2016/5/14/chartex" xmlns:mc="http://schemas.openxmlformats.org/markup-compatibility/2006" xmlns:aink="http://schemas.microsoft.com/office/drawing/2016/ink" xmlns:am3d="http://schemas.microsoft.com/office/drawing/2017/model3d" xmlns:o="urn:schemas-microsoft-com:office:office" xmlns:r="http://schemas.openxmlformats.org/officeDocument/2006/relationships" xmlns:m="http://schemas.openxmlformats.org/officeDocument/2006/math" xmlns:v="urn:schemas-microsoft-com:vml" xmlns:wp14="http://schemas.microsoft.com/office/word/2010/wordprocessingDrawing" xmlns:wp="http://schemas.openxmlformats.org/drawingml/2006/wordprocessingDrawing" xmlns:w10="urn:schemas-microsoft-com:office:word" xmlns:w="http://schemas.openxmlformats.org/wordprocessingml/2006/main" xmlns:w14="http://schemas.microsoft.com/office/word/2010/wordml" xmlns:w15="http://schemas.microsoft.com/office/word/2012/wordml" xmlns:w16cex="http://schemas.microsoft.com/office/word/2018/wordml/cex" xmlns:w16cid="http://schemas.microsoft.com/office/word/2016/wordml/cid" xmlns:w16="http://schemas.microsoft.com/office/word/2018/wordml" xmlns:w16sdtdh="http://schemas.microsoft.com/office/word/2020/wordml/sdtdatahash" xmlns:w16se="http://schemas.microsoft.com/office/word/2015/wordml/symex" xmlns:wpg="http://schemas.microsoft.com/office/word/2010/wordprocessingGroup" xmlns:wpi="http://schemas.microsoft.com/office/word/2010/wordprocessingInk" xmlns:wne="http://schemas.microsoft.com/office/word/2006/wordml" xmlns:wps="http://schemas.microsoft.com/office/word/2010/wordprocessingShape" mc:Ignorable="w14 w15 w16se w16cid w16 w16cex w16sdtdh wp14">
   <w:footnote w:type="separator" w:id="-1">
     <w:p>
       <w:pPr>
@@ -2070,7 +2169,7 @@
 </file>
 
 <file path=word/header1.xml><?xml version="1.0" encoding="utf-8"?>
-<w:hdr xmlns:wpc="http://schemas.microsoft.com/office/word/2010/wordprocessingCanvas" xmlns:cx="http://schemas.microsoft.com/office/drawing/2014/chartex" xmlns:cx1="http://schemas.microsoft.com/office/drawing/2015/9/8/chartex" xmlns:cx2="http://schemas.microsoft.com/office/drawing/2015/10/21/chartex" xmlns:cx3="http://schemas.microsoft.com/office/drawing/2016/5/9/chartex" xmlns:cx4="http://schemas.microsoft.com/office/drawing/2016/5/10/chartex" xmlns:cx5="http://schemas.microsoft.com/office/drawing/2016/5/11/chartex" xmlns:cx6="http://schemas.microsoft.com/office/drawing/2016/5/12/chartex" xmlns:cx7="http://schemas.microsoft.com/office/drawing/2016/5/13/chartex" xmlns:cx8="http://schemas.microsoft.com/office/drawing/2016/5/14/chartex" xmlns:mc="http://schemas.openxmlformats.org/markup-compatibility/2006" xmlns:aink="http://schemas.microsoft.com/office/drawing/2016/ink" xmlns:am3d="http://schemas.microsoft.com/office/drawing/2017/model3d" xmlns:o="urn:schemas-microsoft-com:office:office" xmlns:oel="http://schemas.microsoft.com/office/2019/extlst" xmlns:r="http://schemas.openxmlformats.org/officeDocument/2006/relationships" xmlns:m="http://schemas.openxmlformats.org/officeDocument/2006/math" xmlns:v="urn:schemas-microsoft-com:vml" xmlns:wp14="http://schemas.microsoft.com/office/word/2010/wordprocessingDrawing" xmlns:wp="http://schemas.openxmlformats.org/drawingml/2006/wordprocessingDrawing" xmlns:w10="urn:schemas-microsoft-com:office:word" xmlns:w="http://schemas.openxmlformats.org/wordprocessingml/2006/main" xmlns:w14="http://schemas.microsoft.com/office/word/2010/wordml" xmlns:w15="http://schemas.microsoft.com/office/word/2012/wordml" xmlns:w16cex="http://schemas.microsoft.com/office/word/2018/wordml/cex" xmlns:w16cid="http://schemas.microsoft.com/office/word/2016/wordml/cid" xmlns:w16="http://schemas.microsoft.com/office/word/2018/wordml" xmlns:w16du="http://schemas.microsoft.com/office/word/2023/wordml/word16du" xmlns:w16sdtdh="http://schemas.microsoft.com/office/word/2020/wordml/sdtdatahash" xmlns:w16se="http://schemas.microsoft.com/office/word/2015/wordml/symex" xmlns:wpg="http://schemas.microsoft.com/office/word/2010/wordprocessingGroup" xmlns:wpi="http://schemas.microsoft.com/office/word/2010/wordprocessingInk" xmlns:wne="http://schemas.microsoft.com/office/word/2006/wordml" xmlns:wps="http://schemas.microsoft.com/office/word/2010/wordprocessingShape" mc:Ignorable="w14 w15 w16se w16cid w16 w16cex w16sdtdh wp14">
+<w:hdr xmlns:wpc="http://schemas.microsoft.com/office/word/2010/wordprocessingCanvas" xmlns:cx="http://schemas.microsoft.com/office/drawing/2014/chartex" xmlns:cx1="http://schemas.microsoft.com/office/drawing/2015/9/8/chartex" xmlns:cx2="http://schemas.microsoft.com/office/drawing/2015/10/21/chartex" xmlns:cx3="http://schemas.microsoft.com/office/drawing/2016/5/9/chartex" xmlns:cx4="http://schemas.microsoft.com/office/drawing/2016/5/10/chartex" xmlns:cx5="http://schemas.microsoft.com/office/drawing/2016/5/11/chartex" xmlns:cx6="http://schemas.microsoft.com/office/drawing/2016/5/12/chartex" xmlns:cx7="http://schemas.microsoft.com/office/drawing/2016/5/13/chartex" xmlns:cx8="http://schemas.microsoft.com/office/drawing/2016/5/14/chartex" xmlns:mc="http://schemas.openxmlformats.org/markup-compatibility/2006" xmlns:aink="http://schemas.microsoft.com/office/drawing/2016/ink" xmlns:am3d="http://schemas.microsoft.com/office/drawing/2017/model3d" xmlns:o="urn:schemas-microsoft-com:office:office" xmlns:r="http://schemas.openxmlformats.org/officeDocument/2006/relationships" xmlns:m="http://schemas.openxmlformats.org/officeDocument/2006/math" xmlns:v="urn:schemas-microsoft-com:vml" xmlns:wp14="http://schemas.microsoft.com/office/word/2010/wordprocessingDrawing" xmlns:wp="http://schemas.openxmlformats.org/drawingml/2006/wordprocessingDrawing" xmlns:w10="urn:schemas-microsoft-com:office:word" xmlns:w="http://schemas.openxmlformats.org/wordprocessingml/2006/main" xmlns:w14="http://schemas.microsoft.com/office/word/2010/wordml" xmlns:w15="http://schemas.microsoft.com/office/word/2012/wordml" xmlns:w16cex="http://schemas.microsoft.com/office/word/2018/wordml/cex" xmlns:w16cid="http://schemas.microsoft.com/office/word/2016/wordml/cid" xmlns:w16="http://schemas.microsoft.com/office/word/2018/wordml" xmlns:w16sdtdh="http://schemas.microsoft.com/office/word/2020/wordml/sdtdatahash" xmlns:w16se="http://schemas.microsoft.com/office/word/2015/wordml/symex" xmlns:wpg="http://schemas.microsoft.com/office/word/2010/wordprocessingGroup" xmlns:wpi="http://schemas.microsoft.com/office/word/2010/wordprocessingInk" xmlns:wne="http://schemas.microsoft.com/office/word/2006/wordml" xmlns:wps="http://schemas.microsoft.com/office/word/2010/wordprocessingShape" mc:Ignorable="w14 w15 w16se w16cid w16 w16cex w16sdtdh wp14">
   <w:p>
     <w:pPr>
       <w:pStyle w:val="Header"/>
@@ -2085,7 +2184,7 @@
         <w:rtl/>
       </w:rPr>
       <w:drawing>
-        <wp:anchor distT="0" distB="0" distL="114300" distR="114300" simplePos="0" relativeHeight="251659264" behindDoc="0" locked="0" layoutInCell="1" allowOverlap="1">
+        <wp:anchor distT="0" distB="0" distL="114300" distR="114300" simplePos="0" relativeHeight="251659264" behindDoc="0" locked="0" layoutInCell="1" allowOverlap="1" wp14:anchorId="46DD1708" wp14:editId="2AC956E3">
           <wp:simplePos x="0" y="0"/>
           <wp:positionH relativeFrom="column">
             <wp:posOffset>52070</wp:posOffset>
@@ -2142,7 +2241,7 @@
         <w:noProof/>
         <w:rtl/>
       </w:rPr>
-      <w:pict>
+      <w:pict w14:anchorId="09171929">
         <v:shapetype id="_x0000_t75" coordsize="21600,21600" o:spt="75" o:preferrelative="t" path="m@4@5l@4@11@9@11@9@5xe" filled="f" stroked="f">
           <v:stroke joinstyle="miter"/>
           <v:formulas>
@@ -2173,7 +2272,7 @@
         <w:rtl/>
       </w:rPr>
       <w:drawing>
-        <wp:anchor distT="0" distB="0" distL="114300" distR="114300" simplePos="0" relativeHeight="251661312" behindDoc="0" locked="0" layoutInCell="1" allowOverlap="1">
+        <wp:anchor distT="0" distB="0" distL="114300" distR="114300" simplePos="0" relativeHeight="251661312" behindDoc="0" locked="0" layoutInCell="1" allowOverlap="1" wp14:anchorId="562CF370" wp14:editId="1583FCB6">
           <wp:simplePos x="0" y="0"/>
           <wp:positionH relativeFrom="column">
             <wp:posOffset>5751195</wp:posOffset>
@@ -2382,7 +2481,7 @@
         <w:noProof/>
         <w:rtl/>
       </w:rPr>
-      <w:pict>
+      <w:pict w14:anchorId="0382909D">
         <v:shapetype id="_x0000_t32" coordsize="21600,21600" o:spt="32" o:oned="t" path="m,l21600,21600e" filled="f">
           <v:path arrowok="t" fillok="f" o:connecttype="none"/>
           <o:lock v:ext="edit" shapetype="t"/>

</xml_diff>